<commit_message>
delete unused pages, update schedule slightly, rebuild website with workshop tab
</commit_message>
<xml_diff>
--- a/workshop.docx
+++ b/workshop.docx
@@ -346,7 +346,7 @@
               <w:jc w:val="right"/>
             </w:pPr>
             <w:r>
-              <w:t xml:space="preserve">Discuss/Report Opportunities and Next Steps</w:t>
+              <w:t xml:space="preserve">Final Discussions, Next Steps, Certificate Ceremony</w:t>
             </w:r>
           </w:p>
         </w:tc>
@@ -533,7 +533,7 @@
     </w:lvl>
   </w:abstractNum>
   <w:abstractNum w:abstractNumId="990">
-    <w:nsid w:val="d0065249"/>
+    <w:nsid w:val="8b2417e1"/>
     <w:multiLevelType w:val="multilevel"/>
     <w:lvl w:ilvl="0">
       <w:numFmt w:val="bullet"/>

</xml_diff>